<commit_message>
more enhancements ot UI
</commit_message>
<xml_diff>
--- a/help/images/ver 112/Using GPX Manager v 1.docx
+++ b/help/images/ver 112/Using GPX Manager v 1.docx
@@ -8,7 +8,15 @@
         <w:jc w:val="center"/>
       </w:pPr>
       <w:r>
-        <w:t>Using GPX Manager v 1.1.2</w:t>
+        <w:t xml:space="preserve">Using GPX Manager </w:t>
+      </w:r>
+      <w:proofErr w:type="gramStart"/>
+      <w:r>
+        <w:t>v</w:t>
+      </w:r>
+      <w:proofErr w:type="gramEnd"/>
+      <w:r>
+        <w:t xml:space="preserve"> 1.1.2</w:t>
       </w:r>
     </w:p>
     <w:p/>
@@ -163,7 +171,15 @@
         </w:numPr>
       </w:pPr>
       <w:r>
-        <w:t>A copy of the installer for MapWinGIS mapping component (</w:t>
+        <w:t xml:space="preserve">A copy of the installer for </w:t>
+      </w:r>
+      <w:proofErr w:type="spellStart"/>
+      <w:r>
+        <w:t>MapWinGIS</w:t>
+      </w:r>
+      <w:proofErr w:type="spellEnd"/>
+      <w:r>
+        <w:t xml:space="preserve"> mapping component (</w:t>
       </w:r>
       <w:hyperlink r:id="rId6" w:history="1">
         <w:r>
@@ -203,12 +219,25 @@
         <w:pStyle w:val="Heading3"/>
       </w:pPr>
       <w:r>
-        <w:t>Installing MapWinGIS</w:t>
-      </w:r>
-    </w:p>
-    <w:p>
-      <w:r>
-        <w:t xml:space="preserve">How MapWinGIS is installed is similar to how most software is installed in Windows. Just accept the default </w:t>
+        <w:t xml:space="preserve">Installing </w:t>
+      </w:r>
+      <w:proofErr w:type="spellStart"/>
+      <w:r>
+        <w:t>MapWinGIS</w:t>
+      </w:r>
+      <w:proofErr w:type="spellEnd"/>
+    </w:p>
+    <w:p>
+      <w:r>
+        <w:t xml:space="preserve">How </w:t>
+      </w:r>
+      <w:proofErr w:type="spellStart"/>
+      <w:r>
+        <w:t>MapWinGIS</w:t>
+      </w:r>
+      <w:proofErr w:type="spellEnd"/>
+      <w:r>
+        <w:t xml:space="preserve"> is installed is similar to how most software is installed in Windows. Just accept the default </w:t>
       </w:r>
       <w:r>
         <w:t>settings the</w:t>
@@ -230,8 +259,13 @@
         <w:t>Most softwar</w:t>
       </w:r>
       <w:r>
-        <w:t>e that are</w:t>
-      </w:r>
+        <w:t xml:space="preserve">e that </w:t>
+      </w:r>
+      <w:proofErr w:type="gramStart"/>
+      <w:r>
+        <w:t>are</w:t>
+      </w:r>
+      <w:proofErr w:type="gramEnd"/>
       <w:r>
         <w:t xml:space="preserve"> installed in Windows are saved in the Program Files folder. For GPX Manager, it is recommended that the </w:t>
       </w:r>
@@ -1241,7 +1275,7 @@
                 <v:shape id="_x0000_i1025" type="#_x0000_t75" style="width:238pt;height:197.35pt" o:ole="">
                   <v:imagedata r:id="rId15" o:title=""/>
                 </v:shape>
-                <o:OLEObject Type="Embed" ProgID="PBrush" ShapeID="_x0000_i1025" DrawAspect="Content" ObjectID="_1667022610" r:id="rId16"/>
+                <o:OLEObject Type="Embed" ProgID="PBrush" ShapeID="_x0000_i1025" DrawAspect="Content" ObjectID="_1667026984" r:id="rId16"/>
               </w:object>
             </w:r>
             <w:r>
@@ -2098,13 +2132,28 @@
             </w:r>
             <w:r>
               <w:br/>
-              <w:t>A branch that shows a GPS whose files are backed up in the database (</w:t>
-            </w:r>
+            </w:r>
+            <w:proofErr w:type="gramStart"/>
+            <w:r>
+              <w:t>A</w:t>
+            </w:r>
+            <w:proofErr w:type="gramEnd"/>
+            <w:r>
+              <w:t xml:space="preserve"> branch that shows a GPS whose files are backed up in the database (</w:t>
+            </w:r>
+            <w:proofErr w:type="spellStart"/>
             <w:r>
               <w:rPr>
                 <w:b/>
               </w:rPr>
-              <w:t>Ajuy 0015</w:t>
+              <w:t>Ajuy</w:t>
+            </w:r>
+            <w:proofErr w:type="spellEnd"/>
+            <w:r>
+              <w:rPr>
+                <w:b/>
+              </w:rPr>
+              <w:t xml:space="preserve"> 0015</w:t>
             </w:r>
             <w:r>
               <w:t>). Inside that branch are one or more month branches representing a set of files that were created during that month (</w:t>
@@ -3042,7 +3091,15 @@
               <w:t>from the GPS after these have been copied to the computer we can do this less frequently say once a week or once every two weeks.</w:t>
             </w:r>
             <w:r>
-              <w:t xml:space="preserve"> Additionally, instead of downloading data to a computer after every trip, we can do it less frequently say once a week. The reduced handling of the GPS will produce benefits such as increased lifespan of the mechanical parts of the GPS.</w:t>
+              <w:t xml:space="preserve"> Additionally, instead of downloading data to a computer after every trip, we can do it less frequently </w:t>
+            </w:r>
+            <w:proofErr w:type="gramStart"/>
+            <w:r>
+              <w:t>say</w:t>
+            </w:r>
+            <w:proofErr w:type="gramEnd"/>
+            <w:r>
+              <w:t xml:space="preserve"> once a week. The reduced handling of the GPS will produce benefits such as increased lifespan of the mechanical parts of the GPS.</w:t>
             </w:r>
             <w:r>
               <w:br/>
@@ -3089,7 +3146,7 @@
               <w:t>a</w:t>
             </w:r>
             <w:r>
-              <w:t xml:space="preserve"> trip.</w:t>
+              <w:t xml:space="preserve"> trip</w:t>
             </w:r>
           </w:p>
           <w:p/>
@@ -3505,8 +3562,13 @@
             </w:r>
             <w:r>
               <w:br/>
-              <w:t>4. Set # - if this is from the first set put 1, if second set, put 2, etc.</w:t>
-            </w:r>
+              <w:t>4. Set # - if this is from the first set put 1, if second set, put 2, etc</w:t>
+            </w:r>
+            <w:proofErr w:type="gramStart"/>
+            <w:r>
+              <w:t>.</w:t>
+            </w:r>
+            <w:proofErr w:type="gramEnd"/>
             <w:r>
               <w:br/>
               <w:t>5. Trip ID – automatically generated</w:t>
@@ -3672,7 +3734,15 @@
             </w:r>
             <w:r>
               <w:br/>
-              <w:t>Repeat until all waypoints has been assigned to the selected trip.</w:t>
+              <w:t xml:space="preserve">Repeat until all waypoints </w:t>
+            </w:r>
+            <w:proofErr w:type="gramStart"/>
+            <w:r>
+              <w:t>has</w:t>
+            </w:r>
+            <w:proofErr w:type="gramEnd"/>
+            <w:r>
+              <w:t xml:space="preserve"> been assigned to the selected trip.</w:t>
             </w:r>
           </w:p>
         </w:tc>
@@ -3798,10 +3868,13 @@
               <w:t xml:space="preserve">You will see a tree view of saved trips. </w:t>
             </w:r>
             <w:r>
-              <w:t>Clicking on any branch that is found in the</w:t>
-            </w:r>
-            <w:r>
-              <w:t xml:space="preserve"> upper part of the tree allows you to view a calendar of fishing trips.</w:t>
+              <w:t xml:space="preserve">Clicking on any branch that is found </w:t>
+            </w:r>
+            <w:r>
+              <w:t>inside Trip calendar</w:t>
+            </w:r>
+            <w:r>
+              <w:t xml:space="preserve"> allows you to view a calendar of fishing trips.</w:t>
             </w:r>
             <w:r>
               <w:br/>
@@ -4289,7 +4362,16 @@
     </w:p>
     <w:p>
       <w:r>
-        <w:t>Then in the toolbar, click on the Open map button.</w:t>
+        <w:t>Click</w:t>
+      </w:r>
+      <w:r>
+        <w:t xml:space="preserve"> on the Open map button</w:t>
+      </w:r>
+      <w:r>
+        <w:t xml:space="preserve"> that is found in the toolbar</w:t>
+      </w:r>
+      <w:r>
+        <w:t>.</w:t>
       </w:r>
     </w:p>
     <w:p>
@@ -4611,9 +4693,11 @@
             <w:tcW w:w="1638" w:type="dxa"/>
           </w:tcPr>
           <w:p>
+            <w:proofErr w:type="spellStart"/>
             <w:r>
               <w:t>device_gpx</w:t>
             </w:r>
+            <w:proofErr w:type="spellEnd"/>
           </w:p>
         </w:tc>
         <w:tc>
@@ -4655,9 +4739,11 @@
             <w:tcW w:w="1638" w:type="dxa"/>
           </w:tcPr>
           <w:p>
+            <w:proofErr w:type="spellStart"/>
             <w:r>
               <w:t>trip_waypoints</w:t>
             </w:r>
+            <w:proofErr w:type="spellEnd"/>
           </w:p>
         </w:tc>
         <w:tc>
@@ -4677,9 +4763,11 @@
             <w:tcW w:w="1638" w:type="dxa"/>
           </w:tcPr>
           <w:p>
+            <w:proofErr w:type="spellStart"/>
             <w:r>
               <w:t>aoi</w:t>
             </w:r>
+            <w:proofErr w:type="spellEnd"/>
           </w:p>
         </w:tc>
         <w:tc>
@@ -4701,21 +4789,25 @@
       </w:r>
     </w:p>
     <w:p>
+      <w:proofErr w:type="gramStart"/>
       <w:r>
         <w:rPr>
           <w:b/>
         </w:rPr>
         <w:t>devices</w:t>
       </w:r>
+      <w:proofErr w:type="gramEnd"/>
       <w:r>
         <w:t xml:space="preserve"> – as indicated, </w:t>
       </w:r>
+      <w:proofErr w:type="spellStart"/>
       <w:r>
         <w:rPr>
           <w:i/>
         </w:rPr>
         <w:t>DeviceID</w:t>
       </w:r>
+      <w:proofErr w:type="spellEnd"/>
       <w:r>
         <w:t xml:space="preserve"> is the primary key. This is the serial number that is detected by Windows when a device is plugged into the computer using USB. </w:t>
       </w:r>
@@ -4730,33 +4822,47 @@
       </w:r>
     </w:p>
     <w:p>
+      <w:proofErr w:type="spellStart"/>
       <w:r>
         <w:rPr>
           <w:b/>
         </w:rPr>
         <w:t>device_gpx</w:t>
       </w:r>
-      <w:r>
-        <w:t xml:space="preserve"> -  when the software archives or makes a backup of the GPX files that are in the GPS, it saves them to this table. The field </w:t>
-      </w:r>
+      <w:proofErr w:type="spellEnd"/>
+      <w:r>
+        <w:t xml:space="preserve"> </w:t>
+      </w:r>
+      <w:proofErr w:type="gramStart"/>
+      <w:r>
+        <w:t>-  when</w:t>
+      </w:r>
+      <w:proofErr w:type="gramEnd"/>
+      <w:r>
+        <w:t xml:space="preserve"> the software archives or makes a backup of the GPX files that are in the GPS, it saves them to this table. The field </w:t>
+      </w:r>
+      <w:proofErr w:type="spellStart"/>
       <w:r>
         <w:rPr>
           <w:i/>
         </w:rPr>
         <w:t>gpx_type</w:t>
       </w:r>
+      <w:proofErr w:type="spellEnd"/>
       <w:r>
         <w:t xml:space="preserve"> is used to indicate whether a file consists of tracks or waypoints</w:t>
       </w:r>
       <w:r>
         <w:t xml:space="preserve">. </w:t>
       </w:r>
+      <w:proofErr w:type="spellStart"/>
       <w:r>
         <w:rPr>
           <w:i/>
         </w:rPr>
         <w:t>DeviceID</w:t>
       </w:r>
+      <w:proofErr w:type="spellEnd"/>
       <w:r>
         <w:rPr>
           <w:i/>
@@ -4764,14 +4870,25 @@
         <w:t xml:space="preserve"> </w:t>
       </w:r>
       <w:r>
-        <w:t xml:space="preserve">tells us the GPS is that the source of the GPX file. The field </w:t>
-      </w:r>
+        <w:t xml:space="preserve">tells us the GPS </w:t>
+      </w:r>
+      <w:r>
+        <w:t>that</w:t>
+      </w:r>
+      <w:r>
+        <w:t xml:space="preserve"> is</w:t>
+      </w:r>
+      <w:r>
+        <w:t xml:space="preserve"> the source of the GPX file. The field </w:t>
+      </w:r>
+      <w:proofErr w:type="spellStart"/>
       <w:r>
         <w:rPr>
           <w:i/>
         </w:rPr>
         <w:t>gpx_xml</w:t>
       </w:r>
+      <w:proofErr w:type="spellEnd"/>
       <w:r>
         <w:t xml:space="preserve"> is the actual content of the GPX file</w:t>
       </w:r>
@@ -4779,7 +4896,15 @@
         <w:t xml:space="preserve"> and is formatted using xml</w:t>
       </w:r>
       <w:r>
-        <w:t xml:space="preserve">. To determine whether a gpx file has changed, the value stored in the </w:t>
+        <w:t xml:space="preserve">. To determine whether a </w:t>
+      </w:r>
+      <w:proofErr w:type="spellStart"/>
+      <w:r>
+        <w:t>gpx</w:t>
+      </w:r>
+      <w:proofErr w:type="spellEnd"/>
+      <w:r>
+        <w:t xml:space="preserve"> file has changed, the value stored in the </w:t>
       </w:r>
       <w:r>
         <w:rPr>
@@ -4788,7 +4913,15 @@
         <w:t>md5</w:t>
       </w:r>
       <w:r>
-        <w:t xml:space="preserve"> field is used. The md5 algorithm is able to detect even a change of a single character in the gpx file. The </w:t>
+        <w:t xml:space="preserve"> field is used. The md5 algorithm is able to detect even a change of a single character in the </w:t>
+      </w:r>
+      <w:proofErr w:type="spellStart"/>
+      <w:r>
+        <w:t>gpx</w:t>
+      </w:r>
+      <w:proofErr w:type="spellEnd"/>
+      <w:r>
+        <w:t xml:space="preserve"> file. The </w:t>
       </w:r>
       <w:r>
         <w:rPr>
@@ -4801,6 +4934,7 @@
       </w:r>
     </w:p>
     <w:p>
+      <w:proofErr w:type="gramStart"/>
       <w:r>
         <w:rPr>
           <w:b/>
@@ -4813,6 +4947,7 @@
         </w:rPr>
         <w:t>rips</w:t>
       </w:r>
+      <w:proofErr w:type="gramEnd"/>
       <w:r>
         <w:rPr>
           <w:b/>
@@ -4822,24 +4957,43 @@
       <w:r>
         <w:t xml:space="preserve">trip data for a fishing operation is saved in this table. The </w:t>
       </w:r>
+      <w:proofErr w:type="spellStart"/>
       <w:r>
         <w:rPr>
           <w:i/>
         </w:rPr>
         <w:t>TrackGPX</w:t>
       </w:r>
-      <w:r>
-        <w:t xml:space="preserve"> field holds an xml representation of the points that make up the track of an operation. TrackGPX is extracted from a GPX file using date and time of departure </w:t>
+      <w:proofErr w:type="spellEnd"/>
+      <w:r>
+        <w:t xml:space="preserve"> field holds an xml representation of the points that make up the track of an operation. </w:t>
+      </w:r>
+      <w:proofErr w:type="spellStart"/>
+      <w:r>
+        <w:t>TrackGPX</w:t>
+      </w:r>
+      <w:proofErr w:type="spellEnd"/>
+      <w:r>
+        <w:t xml:space="preserve"> is extracted from a GPX file using date and time of departure </w:t>
       </w:r>
       <w:r>
         <w:lastRenderedPageBreak/>
         <w:t>and arrival that is written in the logbook.</w:t>
       </w:r>
       <w:r>
-        <w:t xml:space="preserve"> If you want to know the coordinates of the track of a fishing trip then you have to look at the contents of the TrackGPX field. </w:t>
-      </w:r>
-    </w:p>
-    <w:p>
+        <w:t xml:space="preserve"> If you want to know the coordinates of the track of a fishing trip then you have to look at the contents of the </w:t>
+      </w:r>
+      <w:proofErr w:type="spellStart"/>
+      <w:r>
+        <w:t>TrackGPX</w:t>
+      </w:r>
+      <w:proofErr w:type="spellEnd"/>
+      <w:r>
+        <w:t xml:space="preserve"> field. </w:t>
+      </w:r>
+    </w:p>
+    <w:p>
+      <w:proofErr w:type="spellStart"/>
       <w:r>
         <w:rPr>
           <w:b/>
@@ -4852,6 +5006,7 @@
         </w:rPr>
         <w:t>rip_waypoints</w:t>
       </w:r>
+      <w:proofErr w:type="spellEnd"/>
       <w:r>
         <w:rPr>
           <w:b/>
@@ -4903,12 +5058,14 @@
       <w:r>
         <w:t xml:space="preserve"> fields. </w:t>
       </w:r>
+      <w:proofErr w:type="spellStart"/>
       <w:r>
         <w:rPr>
           <w:i/>
         </w:rPr>
         <w:t>WaypointType</w:t>
       </w:r>
+      <w:proofErr w:type="spellEnd"/>
       <w:r>
         <w:rPr>
           <w:i/>
@@ -4921,17 +5078,21 @@
       <w:r>
         <w:t xml:space="preserve">s us if the waypoint was taken at setting or hauling of gear. Since a gear maybe set multiple times in a trip, the field </w:t>
       </w:r>
+      <w:proofErr w:type="spellStart"/>
       <w:r>
         <w:rPr>
           <w:i/>
         </w:rPr>
         <w:t>SetNumber</w:t>
       </w:r>
+      <w:proofErr w:type="spellEnd"/>
       <w:r>
         <w:t xml:space="preserve"> is used for this purpose. </w:t>
       </w:r>
     </w:p>
     <w:p>
+      <w:proofErr w:type="spellStart"/>
+      <w:proofErr w:type="gramStart"/>
       <w:r>
         <w:rPr>
           <w:b/>
@@ -4944,6 +5105,8 @@
         </w:rPr>
         <w:t>oi</w:t>
       </w:r>
+      <w:proofErr w:type="spellEnd"/>
+      <w:proofErr w:type="gramEnd"/>
       <w:r>
         <w:t xml:space="preserve"> – to make locating fishing grounds in the map easier, we make use of AOIs or areas on interest. AOIs are rectangular areas that are defined using two longitude-latitude pairs. One pair describes the upper left hand corner of the rectangle and the other pa</w:t>
       </w:r>
@@ -4956,6 +5119,458 @@
       <w:r>
         <w:t xml:space="preserve"> AOIs are not used to enforce spatial limits. It is just a tool of convenience that makes it easy to mark an area on the map.</w:t>
       </w:r>
+    </w:p>
+    <w:p>
+      <w:pPr>
+        <w:pStyle w:val="Heading2"/>
+      </w:pPr>
+      <w:r>
+        <w:t>Viewing GPX data that saved in the database</w:t>
+      </w:r>
+    </w:p>
+    <w:p>
+      <w:r>
+        <w:t>As shown below, the location of the database is written on the bottom part of the GPX Manager window.</w:t>
+      </w:r>
+    </w:p>
+    <w:p>
+      <w:r>
+        <w:drawing>
+          <wp:inline distT="0" distB="0" distL="0" distR="0">
+            <wp:extent cx="4522337" cy="2269066"/>
+            <wp:effectExtent l="19050" t="0" r="0" b="0"/>
+            <wp:docPr id="37" name="Picture 34" descr="location of backend db.jpg"/>
+            <wp:cNvGraphicFramePr>
+              <a:graphicFrameLocks xmlns:a="http://schemas.openxmlformats.org/drawingml/2006/main" noChangeAspect="1"/>
+            </wp:cNvGraphicFramePr>
+            <a:graphic xmlns:a="http://schemas.openxmlformats.org/drawingml/2006/main">
+              <a:graphicData uri="http://schemas.openxmlformats.org/drawingml/2006/picture">
+                <pic:pic xmlns:pic="http://schemas.openxmlformats.org/drawingml/2006/picture">
+                  <pic:nvPicPr>
+                    <pic:cNvPr id="0" name="location of backend db.jpg"/>
+                    <pic:cNvPicPr/>
+                  </pic:nvPicPr>
+                  <pic:blipFill>
+                    <a:blip r:embed="rId42" cstate="print"/>
+                    <a:stretch>
+                      <a:fillRect/>
+                    </a:stretch>
+                  </pic:blipFill>
+                  <pic:spPr>
+                    <a:xfrm>
+                      <a:off x="0" y="0"/>
+                      <a:ext cx="4534381" cy="2275109"/>
+                    </a:xfrm>
+                    <a:prstGeom prst="rect">
+                      <a:avLst/>
+                    </a:prstGeom>
+                  </pic:spPr>
+                </pic:pic>
+              </a:graphicData>
+            </a:graphic>
+          </wp:inline>
+        </w:drawing>
+      </w:r>
+    </w:p>
+    <w:p>
+      <w:r>
+        <w:t xml:space="preserve">When the location is double-clicked, it will open the folder that contains the database. </w:t>
+      </w:r>
+    </w:p>
+    <w:p>
+      <w:r>
+        <w:rPr>
+          <w:noProof/>
+        </w:rPr>
+        <w:drawing>
+          <wp:inline distT="0" distB="0" distL="0" distR="0">
+            <wp:extent cx="4663017" cy="2662669"/>
+            <wp:effectExtent l="19050" t="0" r="4233" b="0"/>
+            <wp:docPr id="38" name="Picture 37" descr="folder containing the database.jpg"/>
+            <wp:cNvGraphicFramePr>
+              <a:graphicFrameLocks xmlns:a="http://schemas.openxmlformats.org/drawingml/2006/main" noChangeAspect="1"/>
+            </wp:cNvGraphicFramePr>
+            <a:graphic xmlns:a="http://schemas.openxmlformats.org/drawingml/2006/main">
+              <a:graphicData uri="http://schemas.openxmlformats.org/drawingml/2006/picture">
+                <pic:pic xmlns:pic="http://schemas.openxmlformats.org/drawingml/2006/picture">
+                  <pic:nvPicPr>
+                    <pic:cNvPr id="0" name="folder containing the database.jpg"/>
+                    <pic:cNvPicPr/>
+                  </pic:nvPicPr>
+                  <pic:blipFill>
+                    <a:blip r:embed="rId44" cstate="print"/>
+                    <a:stretch>
+                      <a:fillRect/>
+                    </a:stretch>
+                  </pic:blipFill>
+                  <pic:spPr>
+                    <a:xfrm>
+                      <a:off x="0" y="0"/>
+                      <a:ext cx="4669406" cy="2666317"/>
+                    </a:xfrm>
+                    <a:prstGeom prst="rect">
+                      <a:avLst/>
+                    </a:prstGeom>
+                  </pic:spPr>
+                </pic:pic>
+              </a:graphicData>
+            </a:graphic>
+          </wp:inline>
+        </w:drawing>
+      </w:r>
+    </w:p>
+    <w:p>
+      <w:r>
+        <w:t>Locate the database and open it.</w:t>
+      </w:r>
+    </w:p>
+    <w:p>
+      <w:r>
+        <w:t>You will see a listing of tables inside the database.</w:t>
+      </w:r>
+    </w:p>
+    <w:p>
+      <w:r>
+        <w:rPr>
+          <w:noProof/>
+        </w:rPr>
+        <w:lastRenderedPageBreak/>
+        <w:drawing>
+          <wp:inline distT="0" distB="0" distL="0" distR="0">
+            <wp:extent cx="3825547" cy="2768600"/>
+            <wp:effectExtent l="19050" t="0" r="3503" b="0"/>
+            <wp:docPr id="39" name="Picture 38" descr="tables of database.jpg"/>
+            <wp:cNvGraphicFramePr>
+              <a:graphicFrameLocks xmlns:a="http://schemas.openxmlformats.org/drawingml/2006/main" noChangeAspect="1"/>
+            </wp:cNvGraphicFramePr>
+            <a:graphic xmlns:a="http://schemas.openxmlformats.org/drawingml/2006/main">
+              <a:graphicData uri="http://schemas.openxmlformats.org/drawingml/2006/picture">
+                <pic:pic xmlns:pic="http://schemas.openxmlformats.org/drawingml/2006/picture">
+                  <pic:nvPicPr>
+                    <pic:cNvPr id="0" name="tables of database.jpg"/>
+                    <pic:cNvPicPr/>
+                  </pic:nvPicPr>
+                  <pic:blipFill>
+                    <a:blip r:embed="rId45" cstate="print"/>
+                    <a:stretch>
+                      <a:fillRect/>
+                    </a:stretch>
+                  </pic:blipFill>
+                  <pic:spPr>
+                    <a:xfrm>
+                      <a:off x="0" y="0"/>
+                      <a:ext cx="3830555" cy="2772224"/>
+                    </a:xfrm>
+                    <a:prstGeom prst="rect">
+                      <a:avLst/>
+                    </a:prstGeom>
+                  </pic:spPr>
+                </pic:pic>
+              </a:graphicData>
+            </a:graphic>
+          </wp:inline>
+        </w:drawing>
+      </w:r>
+    </w:p>
+    <w:p>
+      <w:r>
+        <w:t xml:space="preserve">Double click on the table named </w:t>
+      </w:r>
+      <w:proofErr w:type="spellStart"/>
+      <w:r>
+        <w:t>device_gpx</w:t>
+      </w:r>
+      <w:proofErr w:type="spellEnd"/>
+      <w:r>
+        <w:t>. This table contains the backup copies of GPX files from the GPS.</w:t>
+      </w:r>
+      <w:r>
+        <w:t xml:space="preserve">  </w:t>
+      </w:r>
+    </w:p>
+    <w:p>
+      <w:r>
+        <w:rPr>
+          <w:noProof/>
+        </w:rPr>
+        <w:drawing>
+          <wp:inline distT="0" distB="0" distL="0" distR="0">
+            <wp:extent cx="5177578" cy="2643921"/>
+            <wp:effectExtent l="19050" t="0" r="4022" b="0"/>
+            <wp:docPr id="40" name="Picture 39" descr="open  database table.jpg"/>
+            <wp:cNvGraphicFramePr>
+              <a:graphicFrameLocks xmlns:a="http://schemas.openxmlformats.org/drawingml/2006/main" noChangeAspect="1"/>
+            </wp:cNvGraphicFramePr>
+            <a:graphic xmlns:a="http://schemas.openxmlformats.org/drawingml/2006/main">
+              <a:graphicData uri="http://schemas.openxmlformats.org/drawingml/2006/picture">
+                <pic:pic xmlns:pic="http://schemas.openxmlformats.org/drawingml/2006/picture">
+                  <pic:nvPicPr>
+                    <pic:cNvPr id="0" name="open  database table.jpg"/>
+                    <pic:cNvPicPr/>
+                  </pic:nvPicPr>
+                  <pic:blipFill>
+                    <a:blip r:embed="rId46" cstate="print"/>
+                    <a:stretch>
+                      <a:fillRect/>
+                    </a:stretch>
+                  </pic:blipFill>
+                  <pic:spPr>
+                    <a:xfrm>
+                      <a:off x="0" y="0"/>
+                      <a:ext cx="5179175" cy="2644737"/>
+                    </a:xfrm>
+                    <a:prstGeom prst="rect">
+                      <a:avLst/>
+                    </a:prstGeom>
+                  </pic:spPr>
+                </pic:pic>
+              </a:graphicData>
+            </a:graphic>
+          </wp:inline>
+        </w:drawing>
+      </w:r>
+    </w:p>
+    <w:p>
+      <w:r>
+        <w:t xml:space="preserve">The GPX data is found in the column </w:t>
+      </w:r>
+      <w:proofErr w:type="spellStart"/>
+      <w:r>
+        <w:t>gpx_xml</w:t>
+      </w:r>
+      <w:proofErr w:type="spellEnd"/>
+      <w:r>
+        <w:t>. To view the entire content of the xml file follow these steps.</w:t>
+      </w:r>
+    </w:p>
+    <w:p>
+      <w:pPr>
+        <w:pStyle w:val="ListParagraph"/>
+        <w:numPr>
+          <w:ilvl w:val="0"/>
+          <w:numId w:val="29"/>
+        </w:numPr>
+      </w:pPr>
+      <w:r>
+        <w:t xml:space="preserve">Click on any cell either to the left or right of the </w:t>
+      </w:r>
+      <w:proofErr w:type="spellStart"/>
+      <w:r>
+        <w:t>gpx_xml</w:t>
+      </w:r>
+      <w:proofErr w:type="spellEnd"/>
+      <w:r>
+        <w:t xml:space="preserve"> column.</w:t>
+      </w:r>
+      <w:r>
+        <w:br/>
+      </w:r>
+      <w:r>
+        <w:rPr>
+          <w:noProof/>
+        </w:rPr>
+        <w:drawing>
+          <wp:inline distT="0" distB="0" distL="0" distR="0">
+            <wp:extent cx="4561417" cy="866484"/>
+            <wp:effectExtent l="19050" t="0" r="0" b="0"/>
+            <wp:docPr id="41" name="Picture 40" descr="select adjacent cell.jpg"/>
+            <wp:cNvGraphicFramePr>
+              <a:graphicFrameLocks xmlns:a="http://schemas.openxmlformats.org/drawingml/2006/main" noChangeAspect="1"/>
+            </wp:cNvGraphicFramePr>
+            <a:graphic xmlns:a="http://schemas.openxmlformats.org/drawingml/2006/main">
+              <a:graphicData uri="http://schemas.openxmlformats.org/drawingml/2006/picture">
+                <pic:pic xmlns:pic="http://schemas.openxmlformats.org/drawingml/2006/picture">
+                  <pic:nvPicPr>
+                    <pic:cNvPr id="0" name="select adjacent cell.jpg"/>
+                    <pic:cNvPicPr/>
+                  </pic:nvPicPr>
+                  <pic:blipFill>
+                    <a:blip r:embed="rId47" cstate="print"/>
+                    <a:stretch>
+                      <a:fillRect/>
+                    </a:stretch>
+                  </pic:blipFill>
+                  <pic:spPr>
+                    <a:xfrm>
+                      <a:off x="0" y="0"/>
+                      <a:ext cx="4563258" cy="866834"/>
+                    </a:xfrm>
+                    <a:prstGeom prst="rect">
+                      <a:avLst/>
+                    </a:prstGeom>
+                  </pic:spPr>
+                </pic:pic>
+              </a:graphicData>
+            </a:graphic>
+          </wp:inline>
+        </w:drawing>
+      </w:r>
+      <w:r>
+        <w:br/>
+      </w:r>
+    </w:p>
+    <w:p>
+      <w:pPr>
+        <w:pStyle w:val="ListParagraph"/>
+        <w:numPr>
+          <w:ilvl w:val="0"/>
+          <w:numId w:val="29"/>
+        </w:numPr>
+      </w:pPr>
+      <w:r>
+        <w:t>Using the arrow key</w:t>
+      </w:r>
+      <w:r>
+        <w:t>s</w:t>
+      </w:r>
+      <w:r>
+        <w:t xml:space="preserve">, select the cell containing the </w:t>
+      </w:r>
+      <w:proofErr w:type="spellStart"/>
+      <w:r>
+        <w:t>gpx</w:t>
+      </w:r>
+      <w:proofErr w:type="spellEnd"/>
+      <w:r>
+        <w:t xml:space="preserve"> data. The cell is highlighted with a dark color.</w:t>
+      </w:r>
+      <w:r>
+        <w:br/>
+      </w:r>
+      <w:r>
+        <w:rPr>
+          <w:noProof/>
+        </w:rPr>
+        <w:drawing>
+          <wp:inline distT="0" distB="0" distL="0" distR="0">
+            <wp:extent cx="4502150" cy="769547"/>
+            <wp:effectExtent l="19050" t="0" r="0" b="0"/>
+            <wp:docPr id="42" name="Picture 41" descr="gpx cell selected.jpg"/>
+            <wp:cNvGraphicFramePr>
+              <a:graphicFrameLocks xmlns:a="http://schemas.openxmlformats.org/drawingml/2006/main" noChangeAspect="1"/>
+            </wp:cNvGraphicFramePr>
+            <a:graphic xmlns:a="http://schemas.openxmlformats.org/drawingml/2006/main">
+              <a:graphicData uri="http://schemas.openxmlformats.org/drawingml/2006/picture">
+                <pic:pic xmlns:pic="http://schemas.openxmlformats.org/drawingml/2006/picture">
+                  <pic:nvPicPr>
+                    <pic:cNvPr id="0" name="gpx cell selected.jpg"/>
+                    <pic:cNvPicPr/>
+                  </pic:nvPicPr>
+                  <pic:blipFill>
+                    <a:blip r:embed="rId48" cstate="print"/>
+                    <a:stretch>
+                      <a:fillRect/>
+                    </a:stretch>
+                  </pic:blipFill>
+                  <pic:spPr>
+                    <a:xfrm>
+                      <a:off x="0" y="0"/>
+                      <a:ext cx="4513998" cy="771572"/>
+                    </a:xfrm>
+                    <a:prstGeom prst="rect">
+                      <a:avLst/>
+                    </a:prstGeom>
+                  </pic:spPr>
+                </pic:pic>
+              </a:graphicData>
+            </a:graphic>
+          </wp:inline>
+        </w:drawing>
+      </w:r>
+      <w:r>
+        <w:br/>
+      </w:r>
+    </w:p>
+    <w:p>
+      <w:pPr>
+        <w:pStyle w:val="ListParagraph"/>
+        <w:numPr>
+          <w:ilvl w:val="0"/>
+          <w:numId w:val="29"/>
+        </w:numPr>
+      </w:pPr>
+      <w:r>
+        <w:lastRenderedPageBreak/>
+        <w:t>Right click and select Copy from the menu.</w:t>
+      </w:r>
+      <w:r>
+        <w:br/>
+      </w:r>
+      <w:r>
+        <w:rPr>
+          <w:noProof/>
+        </w:rPr>
+        <w:drawing>
+          <wp:inline distT="0" distB="0" distL="0" distR="0">
+            <wp:extent cx="4561417" cy="2025932"/>
+            <wp:effectExtent l="19050" t="0" r="0" b="0"/>
+            <wp:docPr id="43" name="Picture 42" descr="copy gpx content.jpg"/>
+            <wp:cNvGraphicFramePr>
+              <a:graphicFrameLocks xmlns:a="http://schemas.openxmlformats.org/drawingml/2006/main" noChangeAspect="1"/>
+            </wp:cNvGraphicFramePr>
+            <a:graphic xmlns:a="http://schemas.openxmlformats.org/drawingml/2006/main">
+              <a:graphicData uri="http://schemas.openxmlformats.org/drawingml/2006/picture">
+                <pic:pic xmlns:pic="http://schemas.openxmlformats.org/drawingml/2006/picture">
+                  <pic:nvPicPr>
+                    <pic:cNvPr id="0" name="copy gpx content.jpg"/>
+                    <pic:cNvPicPr/>
+                  </pic:nvPicPr>
+                  <pic:blipFill>
+                    <a:blip r:embed="rId49" cstate="print"/>
+                    <a:stretch>
+                      <a:fillRect/>
+                    </a:stretch>
+                  </pic:blipFill>
+                  <pic:spPr>
+                    <a:xfrm>
+                      <a:off x="0" y="0"/>
+                      <a:ext cx="4561417" cy="2025932"/>
+                    </a:xfrm>
+                    <a:prstGeom prst="rect">
+                      <a:avLst/>
+                    </a:prstGeom>
+                  </pic:spPr>
+                </pic:pic>
+              </a:graphicData>
+            </a:graphic>
+          </wp:inline>
+        </w:drawing>
+      </w:r>
+      <w:r>
+        <w:br/>
+      </w:r>
+    </w:p>
+    <w:p>
+      <w:pPr>
+        <w:pStyle w:val="ListParagraph"/>
+        <w:numPr>
+          <w:ilvl w:val="0"/>
+          <w:numId w:val="29"/>
+        </w:numPr>
+      </w:pPr>
+      <w:r>
+        <w:t>Open N</w:t>
+      </w:r>
+      <w:r>
+        <w:t>otepad and paste.</w:t>
+      </w:r>
+      <w:r>
+        <w:t xml:space="preserve"> Compare the contents pasted in Notepad to the contents of the original GPX file that is in the GPS. They are the same.</w:t>
+      </w:r>
+    </w:p>
+    <w:p/>
+    <w:p>
+      <w:pPr>
+        <w:pStyle w:val="ListParagraph"/>
+      </w:pPr>
+      <w:r>
+        <w:br/>
+      </w:r>
+    </w:p>
+    <w:p>
+      <w:pPr>
+        <w:pStyle w:val="ListParagraph"/>
+      </w:pPr>
     </w:p>
     <w:sectPr>
       <w:pgSz w:w="12240" w:h="15840"/>
@@ -6863,6 +7478,95 @@
     </w:lvl>
   </w:abstractNum>
   <w:abstractNum w:abstractNumId="21">
+    <w:nsid w:val="58CC64B0"/>
+    <w:multiLevelType w:val="hybridMultilevel"/>
+    <w:tmpl w:val="98B857F6"/>
+    <w:lvl w:ilvl="0" w:tplc="0409000F">
+      <w:start w:val="1"/>
+      <w:numFmt w:val="decimal"/>
+      <w:lvlText w:val="%1."/>
+      <w:lvlJc w:val="left"/>
+      <w:pPr>
+        <w:ind w:left="720" w:hanging="360"/>
+      </w:pPr>
+      <w:rPr>
+        <w:rFonts w:hint="default"/>
+      </w:rPr>
+    </w:lvl>
+    <w:lvl w:ilvl="1" w:tplc="04090019" w:tentative="1">
+      <w:start w:val="1"/>
+      <w:numFmt w:val="lowerLetter"/>
+      <w:lvlText w:val="%2."/>
+      <w:lvlJc w:val="left"/>
+      <w:pPr>
+        <w:ind w:left="1440" w:hanging="360"/>
+      </w:pPr>
+    </w:lvl>
+    <w:lvl w:ilvl="2" w:tplc="0409001B" w:tentative="1">
+      <w:start w:val="1"/>
+      <w:numFmt w:val="lowerRoman"/>
+      <w:lvlText w:val="%3."/>
+      <w:lvlJc w:val="right"/>
+      <w:pPr>
+        <w:ind w:left="2160" w:hanging="180"/>
+      </w:pPr>
+    </w:lvl>
+    <w:lvl w:ilvl="3" w:tplc="0409000F" w:tentative="1">
+      <w:start w:val="1"/>
+      <w:numFmt w:val="decimal"/>
+      <w:lvlText w:val="%4."/>
+      <w:lvlJc w:val="left"/>
+      <w:pPr>
+        <w:ind w:left="2880" w:hanging="360"/>
+      </w:pPr>
+    </w:lvl>
+    <w:lvl w:ilvl="4" w:tplc="04090019" w:tentative="1">
+      <w:start w:val="1"/>
+      <w:numFmt w:val="lowerLetter"/>
+      <w:lvlText w:val="%5."/>
+      <w:lvlJc w:val="left"/>
+      <w:pPr>
+        <w:ind w:left="3600" w:hanging="360"/>
+      </w:pPr>
+    </w:lvl>
+    <w:lvl w:ilvl="5" w:tplc="0409001B" w:tentative="1">
+      <w:start w:val="1"/>
+      <w:numFmt w:val="lowerRoman"/>
+      <w:lvlText w:val="%6."/>
+      <w:lvlJc w:val="right"/>
+      <w:pPr>
+        <w:ind w:left="4320" w:hanging="180"/>
+      </w:pPr>
+    </w:lvl>
+    <w:lvl w:ilvl="6" w:tplc="0409000F" w:tentative="1">
+      <w:start w:val="1"/>
+      <w:numFmt w:val="decimal"/>
+      <w:lvlText w:val="%7."/>
+      <w:lvlJc w:val="left"/>
+      <w:pPr>
+        <w:ind w:left="5040" w:hanging="360"/>
+      </w:pPr>
+    </w:lvl>
+    <w:lvl w:ilvl="7" w:tplc="04090019" w:tentative="1">
+      <w:start w:val="1"/>
+      <w:numFmt w:val="lowerLetter"/>
+      <w:lvlText w:val="%8."/>
+      <w:lvlJc w:val="left"/>
+      <w:pPr>
+        <w:ind w:left="5760" w:hanging="360"/>
+      </w:pPr>
+    </w:lvl>
+    <w:lvl w:ilvl="8" w:tplc="0409001B" w:tentative="1">
+      <w:start w:val="1"/>
+      <w:numFmt w:val="lowerRoman"/>
+      <w:lvlText w:val="%9."/>
+      <w:lvlJc w:val="right"/>
+      <w:pPr>
+        <w:ind w:left="6480" w:hanging="180"/>
+      </w:pPr>
+    </w:lvl>
+  </w:abstractNum>
+  <w:abstractNum w:abstractNumId="22">
     <w:nsid w:val="59333F75"/>
     <w:multiLevelType w:val="hybridMultilevel"/>
     <w:tmpl w:val="F466768C"/>
@@ -6951,7 +7655,7 @@
       </w:pPr>
     </w:lvl>
   </w:abstractNum>
-  <w:abstractNum w:abstractNumId="22">
+  <w:abstractNum w:abstractNumId="23">
     <w:nsid w:val="5D084B5A"/>
     <w:multiLevelType w:val="hybridMultilevel"/>
     <w:tmpl w:val="F788CFAC"/>
@@ -7040,7 +7744,7 @@
       </w:pPr>
     </w:lvl>
   </w:abstractNum>
-  <w:abstractNum w:abstractNumId="23">
+  <w:abstractNum w:abstractNumId="24">
     <w:nsid w:val="5D0B268D"/>
     <w:multiLevelType w:val="hybridMultilevel"/>
     <w:tmpl w:val="714E5830"/>
@@ -7153,7 +7857,7 @@
       </w:rPr>
     </w:lvl>
   </w:abstractNum>
-  <w:abstractNum w:abstractNumId="24">
+  <w:abstractNum w:abstractNumId="25">
     <w:nsid w:val="6CC46256"/>
     <w:multiLevelType w:val="hybridMultilevel"/>
     <w:tmpl w:val="897AAD68"/>
@@ -7242,7 +7946,7 @@
       </w:pPr>
     </w:lvl>
   </w:abstractNum>
-  <w:abstractNum w:abstractNumId="25">
+  <w:abstractNum w:abstractNumId="26">
     <w:nsid w:val="740777A7"/>
     <w:multiLevelType w:val="hybridMultilevel"/>
     <w:tmpl w:val="E9504534"/>
@@ -7331,7 +8035,7 @@
       </w:pPr>
     </w:lvl>
   </w:abstractNum>
-  <w:abstractNum w:abstractNumId="26">
+  <w:abstractNum w:abstractNumId="27">
     <w:nsid w:val="77553DFB"/>
     <w:multiLevelType w:val="hybridMultilevel"/>
     <w:tmpl w:val="B204F51A"/>
@@ -7420,7 +8124,7 @@
       </w:pPr>
     </w:lvl>
   </w:abstractNum>
-  <w:abstractNum w:abstractNumId="27">
+  <w:abstractNum w:abstractNumId="28">
     <w:nsid w:val="7AA01EE7"/>
     <w:multiLevelType w:val="hybridMultilevel"/>
     <w:tmpl w:val="988E0578"/>
@@ -7513,22 +8217,22 @@
     <w:abstractNumId w:val="19"/>
   </w:num>
   <w:num w:numId="2">
-    <w:abstractNumId w:val="26"/>
+    <w:abstractNumId w:val="27"/>
   </w:num>
   <w:num w:numId="3">
-    <w:abstractNumId w:val="27"/>
+    <w:abstractNumId w:val="28"/>
   </w:num>
   <w:num w:numId="4">
-    <w:abstractNumId w:val="21"/>
+    <w:abstractNumId w:val="22"/>
   </w:num>
   <w:num w:numId="5">
     <w:abstractNumId w:val="15"/>
   </w:num>
   <w:num w:numId="6">
-    <w:abstractNumId w:val="22"/>
+    <w:abstractNumId w:val="23"/>
   </w:num>
   <w:num w:numId="7">
-    <w:abstractNumId w:val="23"/>
+    <w:abstractNumId w:val="24"/>
   </w:num>
   <w:num w:numId="8">
     <w:abstractNumId w:val="17"/>
@@ -7549,7 +8253,7 @@
     <w:abstractNumId w:val="10"/>
   </w:num>
   <w:num w:numId="14">
-    <w:abstractNumId w:val="25"/>
+    <w:abstractNumId w:val="26"/>
   </w:num>
   <w:num w:numId="15">
     <w:abstractNumId w:val="12"/>
@@ -7564,7 +8268,7 @@
     <w:abstractNumId w:val="20"/>
   </w:num>
   <w:num w:numId="19">
-    <w:abstractNumId w:val="24"/>
+    <w:abstractNumId w:val="25"/>
   </w:num>
   <w:num w:numId="20">
     <w:abstractNumId w:val="1"/>
@@ -7592,6 +8296,9 @@
   </w:num>
   <w:num w:numId="28">
     <w:abstractNumId w:val="6"/>
+  </w:num>
+  <w:num w:numId="29">
+    <w:abstractNumId w:val="21"/>
   </w:num>
 </w:numbering>
 </file>

</xml_diff>